<commit_message>
improving legend and dimensions
</commit_message>
<xml_diff>
--- a/Contribución en goles y asistencias.docx
+++ b/Contribución en goles y asistencias.docx
@@ -43,26 +43,13 @@
     </w:p>
     <w:p>
       <w:r>
-        <w:t xml:space="preserve">La figura 1 permite visualizar la colaboración ofensiva de cada jugador, tomando como parámetros los goles y asistencias en porcentaje respecto al total del equipo al que pertenecen. Es decir, </w:t>
-      </w:r>
-      <w:bookmarkStart w:id="0" w:name="_GoBack"/>
-      <w:bookmarkEnd w:id="0"/>
-      <w:r>
-        <w:t>aquella magnitud que se acerque a la esquina superior derecha del gráfico implica una mayor contribución</w:t>
+        <w:t>La figura 1 permite visualizar la colaboración ofensiva de cada jugador, tomando como parámetros los goles y asistencias en porcentaje respecto al total del equipo al que pertenecen. Es decir, aquella magnitud que se acerque a la esquina superior derecha del gráfico implica una mayor contribución</w:t>
       </w:r>
       <w:r>
         <w:t xml:space="preserve"> del jugador</w:t>
       </w:r>
       <w:r>
         <w:t xml:space="preserve"> tanto en goles como en asistencias de su club. </w:t>
-      </w:r>
-    </w:p>
-    <w:p>
-      <w:pPr>
-        <w:jc w:val="center"/>
-      </w:pPr>
-      <w:r>
-        <w:t>Contribución ofensiva de jugadores de La Liga para su equipo</w:t>
       </w:r>
     </w:p>
     <w:p>
@@ -71,10 +58,10 @@
           <w:noProof/>
         </w:rPr>
         <w:drawing>
-          <wp:inline distT="0" distB="0" distL="0" distR="0" wp14:anchorId="27AAC2BC" wp14:editId="51394A89">
-            <wp:extent cx="5612130" cy="3366770"/>
-            <wp:effectExtent l="0" t="0" r="7620" b="5080"/>
-            <wp:docPr id="5" name="Imagen 5"/>
+          <wp:inline distT="0" distB="0" distL="0" distR="0" wp14:anchorId="21BC4156" wp14:editId="74937DD7">
+            <wp:extent cx="5612130" cy="3606800"/>
+            <wp:effectExtent l="0" t="0" r="7620" b="0"/>
+            <wp:docPr id="3" name="Imagen 3" descr="Imagen que contiene teléfono móvil, teléfono, captura de pantalla&#10;&#10;Descripción generada automáticamente"/>
             <wp:cNvGraphicFramePr>
               <a:graphicFrameLocks xmlns:a="http://schemas.openxmlformats.org/drawingml/2006/main" noChangeAspect="1"/>
             </wp:cNvGraphicFramePr>
@@ -82,7 +69,7 @@
               <a:graphicData uri="http://schemas.openxmlformats.org/drawingml/2006/picture">
                 <pic:pic xmlns:pic="http://schemas.openxmlformats.org/drawingml/2006/picture">
                   <pic:nvPicPr>
-                    <pic:cNvPr id="5" name="goals_assists.png"/>
+                    <pic:cNvPr id="3" name="goals_assists.png"/>
                     <pic:cNvPicPr/>
                   </pic:nvPicPr>
                   <pic:blipFill>
@@ -100,7 +87,7 @@
                   <pic:spPr>
                     <a:xfrm>
                       <a:off x="0" y="0"/>
-                      <a:ext cx="5612130" cy="3366770"/>
+                      <a:ext cx="5612130" cy="3606800"/>
                     </a:xfrm>
                     <a:prstGeom prst="rect">
                       <a:avLst/>
@@ -114,33 +101,20 @@
       </w:r>
     </w:p>
     <w:p>
-      <w:pPr>
-        <w:rPr>
-          <w:i/>
-          <w:iCs/>
-        </w:rPr>
-      </w:pPr>
-      <w:r>
-        <w:rPr>
-          <w:i/>
-          <w:iCs/>
-        </w:rPr>
-        <w:t>[porcentaje de goles por equipo]</w:t>
-      </w:r>
-    </w:p>
-    <w:p>
-      <w:pPr>
-        <w:rPr>
-          <w:i/>
-          <w:iCs/>
-        </w:rPr>
-      </w:pPr>
-      <w:r>
-        <w:rPr>
-          <w:i/>
-          <w:iCs/>
-        </w:rPr>
-        <w:t>[cambiar colores y añadir leyenda]</w:t>
+      <w:r>
+        <w:t xml:space="preserve">Figura 1. </w:t>
+      </w:r>
+      <w:r>
+        <w:t>La Liga 19/20: Contribución de goles y asistencias con respecto al equipo</w:t>
+      </w:r>
+      <w:r>
+        <w:t xml:space="preserve">. </w:t>
+      </w:r>
+      <w:r>
+        <w:t>Números a la jornada 23</w:t>
+      </w:r>
+      <w:r>
+        <w:t xml:space="preserve">. </w:t>
       </w:r>
     </w:p>
     <w:p>
@@ -229,7 +203,18 @@
         <w:t xml:space="preserve">El código para recrear el gráfico se encuentra escrito en lenguaje R y está disponible en GitHub: </w:t>
       </w:r>
     </w:p>
-    <w:p/>
+    <w:p>
+      <w:hyperlink r:id="rId5" w:history="1">
+        <w:r>
+          <w:rPr>
+            <w:rStyle w:val="Hipervnculo"/>
+          </w:rPr>
+          <w:t>https://github.com/Gustavo-CR/scorer_value</w:t>
+        </w:r>
+      </w:hyperlink>
+      <w:bookmarkStart w:id="0" w:name="_GoBack"/>
+      <w:bookmarkEnd w:id="0"/>
+    </w:p>
     <w:sectPr>
       <w:pgSz w:w="12240" w:h="15840"/>
       <w:pgMar w:top="1417" w:right="1701" w:bottom="1417" w:left="1701" w:header="708" w:footer="708" w:gutter="0"/>
@@ -257,7 +242,7 @@
       </w:pPr>
     </w:pPrDefault>
   </w:docDefaults>
-  <w:latentStyles w:defLockedState="0" w:defUIPriority="99" w:defSemiHidden="0" w:defUnhideWhenUsed="0" w:defQFormat="0" w:count="377">
+  <w:latentStyles w:defLockedState="0" w:defUIPriority="99" w:defSemiHidden="0" w:defUnhideWhenUsed="0" w:defQFormat="0" w:count="376">
     <w:lsdException w:name="Normal" w:uiPriority="0" w:qFormat="1"/>
     <w:lsdException w:name="heading 1" w:uiPriority="9" w:qFormat="1"/>
     <w:lsdException w:name="heading 2" w:semiHidden="1" w:uiPriority="9" w:unhideWhenUsed="1" w:qFormat="1"/>
@@ -363,6 +348,7 @@
     <w:lsdException w:name="HTML Sample" w:semiHidden="1" w:unhideWhenUsed="1"/>
     <w:lsdException w:name="HTML Typewriter" w:semiHidden="1" w:unhideWhenUsed="1"/>
     <w:lsdException w:name="HTML Variable" w:semiHidden="1" w:unhideWhenUsed="1"/>
+    <w:lsdException w:name="Normal Table" w:semiHidden="1" w:unhideWhenUsed="1"/>
     <w:lsdException w:name="annotation subject" w:semiHidden="1" w:unhideWhenUsed="1"/>
     <w:lsdException w:name="No List" w:semiHidden="1" w:unhideWhenUsed="1"/>
     <w:lsdException w:name="Outline List 1" w:semiHidden="1" w:unhideWhenUsed="1"/>
@@ -409,8 +395,10 @@
     <w:lsdException w:name="Table Subtle 2" w:semiHidden="1" w:unhideWhenUsed="1"/>
     <w:lsdException w:name="Table Web 1" w:semiHidden="1" w:unhideWhenUsed="1"/>
     <w:lsdException w:name="Table Web 2" w:semiHidden="1" w:unhideWhenUsed="1"/>
+    <w:lsdException w:name="Table Web 3" w:semiHidden="1" w:unhideWhenUsed="1"/>
     <w:lsdException w:name="Balloon Text" w:semiHidden="1" w:unhideWhenUsed="1"/>
     <w:lsdException w:name="Table Grid" w:uiPriority="39"/>
+    <w:lsdException w:name="Table Theme" w:semiHidden="1" w:unhideWhenUsed="1"/>
     <w:lsdException w:name="Placeholder Text" w:semiHidden="1"/>
     <w:lsdException w:name="No Spacing" w:uiPriority="1" w:qFormat="1"/>
     <w:lsdException w:name="Light Shading" w:uiPriority="60"/>
@@ -631,19 +619,18 @@
     <w:lsdException w:name="Hashtag" w:semiHidden="1" w:unhideWhenUsed="1"/>
     <w:lsdException w:name="Unresolved Mention" w:semiHidden="1" w:unhideWhenUsed="1"/>
     <w:lsdException w:name="Smart Link" w:semiHidden="1" w:unhideWhenUsed="1"/>
-    <w:lsdException w:name="Smart Link Error" w:semiHidden="1" w:unhideWhenUsed="1"/>
   </w:latentStyles>
   <w:style w:type="paragraph" w:default="1" w:styleId="Normal">
     <w:name w:val="Normal"/>
     <w:qFormat/>
   </w:style>
-  <w:style w:type="character" w:default="1" w:styleId="DefaultParagraphFont">
+  <w:style w:type="character" w:default="1" w:styleId="Fuentedeprrafopredeter">
     <w:name w:val="Default Paragraph Font"/>
     <w:uiPriority w:val="1"/>
     <w:semiHidden/>
     <w:unhideWhenUsed/>
   </w:style>
-  <w:style w:type="table" w:default="1" w:styleId="TableNormal">
+  <w:style w:type="table" w:default="1" w:styleId="Tablanormal">
     <w:name w:val="Normal Table"/>
     <w:uiPriority w:val="99"/>
     <w:semiHidden/>
@@ -658,11 +645,23 @@
       </w:tblCellMar>
     </w:tblPr>
   </w:style>
-  <w:style w:type="numbering" w:default="1" w:styleId="NoList">
+  <w:style w:type="numbering" w:default="1" w:styleId="Sinlista">
     <w:name w:val="No List"/>
     <w:uiPriority w:val="99"/>
     <w:semiHidden/>
     <w:unhideWhenUsed/>
+  </w:style>
+  <w:style w:type="character" w:styleId="Hipervnculo">
+    <w:name w:val="Hyperlink"/>
+    <w:basedOn w:val="Fuentedeprrafopredeter"/>
+    <w:uiPriority w:val="99"/>
+    <w:semiHidden/>
+    <w:unhideWhenUsed/>
+    <w:rsid w:val="00F94670"/>
+    <w:rPr>
+      <w:color w:val="0000FF"/>
+      <w:u w:val="single"/>
+    </w:rPr>
   </w:style>
 </w:styles>
 </file>

</xml_diff>